<commit_message>
Resolução do exer 7, 8 e 9
</commit_message>
<xml_diff>
--- a/EXERCICIOS.docx
+++ b/EXERCICIOS.docx
@@ -658,6 +658,7 @@
         <w:autoSpaceDN w:val="0"/>
         <w:adjustRightInd w:val="0"/>
         <w:spacing w:after="0" w:line="240" w:lineRule="auto"/>
+        <w:ind w:firstLine="708"/>
         <w:rPr>
           <w:rFonts w:ascii="Times New Roman" w:hAnsi="Times New Roman" w:cs="Times New Roman"/>
           <w:color w:val="000000"/>
@@ -677,6 +678,7 @@
         <w:autoSpaceDN w:val="0"/>
         <w:adjustRightInd w:val="0"/>
         <w:spacing w:after="0" w:line="240" w:lineRule="auto"/>
+        <w:ind w:firstLine="708"/>
         <w:rPr>
           <w:rFonts w:ascii="Times New Roman" w:hAnsi="Times New Roman" w:cs="Times New Roman"/>
           <w:color w:val="000000"/>
@@ -689,13 +691,16 @@
         </w:rPr>
         <w:t>8 ou 7 =&gt; Conceito B</w:t>
       </w:r>
-    </w:p>
-    <w:p>
-      <w:pPr>
-        <w:autoSpaceDE w:val="0"/>
-        <w:autoSpaceDN w:val="0"/>
-        <w:adjustRightInd w:val="0"/>
-        <w:spacing w:after="0" w:line="240" w:lineRule="auto"/>
+      <w:bookmarkStart w:id="0" w:name="_GoBack"/>
+      <w:bookmarkEnd w:id="0"/>
+    </w:p>
+    <w:p>
+      <w:pPr>
+        <w:autoSpaceDE w:val="0"/>
+        <w:autoSpaceDN w:val="0"/>
+        <w:adjustRightInd w:val="0"/>
+        <w:spacing w:after="0" w:line="240" w:lineRule="auto"/>
+        <w:ind w:firstLine="708"/>
         <w:rPr>
           <w:rFonts w:ascii="Times New Roman" w:hAnsi="Times New Roman" w:cs="Times New Roman"/>
           <w:color w:val="000000"/>
@@ -1004,7 +1009,9 @@
       <w:r>
         <w:rPr>
           <w:rFonts w:ascii="Times New Roman" w:hAnsi="Times New Roman" w:cs="Times New Roman"/>
-          <w:color w:val="000000"/>
+          <w:noProof/>
+          <w:color w:val="000000"/>
+          <w:lang w:eastAsia="pt-BR"/>
         </w:rPr>
         <w:drawing>
           <wp:inline distT="0" distB="0" distL="0" distR="0">
@@ -3314,8 +3321,6 @@
           <w:color w:val="000000"/>
         </w:rPr>
       </w:pPr>
-      <w:bookmarkStart w:id="0" w:name="_GoBack"/>
-      <w:bookmarkEnd w:id="0"/>
       <w:r>
         <w:rPr>
           <w:rFonts w:ascii="Times New Roman" w:hAnsi="Times New Roman" w:cs="Times New Roman"/>
@@ -5422,6 +5427,36 @@
       <w:contextualSpacing/>
     </w:pPr>
   </w:style>
+  <w:style w:type="paragraph" w:styleId="Textodebalo">
+    <w:name w:val="Balloon Text"/>
+    <w:basedOn w:val="Normal"/>
+    <w:link w:val="TextodebaloChar"/>
+    <w:uiPriority w:val="99"/>
+    <w:semiHidden/>
+    <w:unhideWhenUsed/>
+    <w:rsid w:val="001977DD"/>
+    <w:pPr>
+      <w:spacing w:after="0" w:line="240" w:lineRule="auto"/>
+    </w:pPr>
+    <w:rPr>
+      <w:rFonts w:ascii="Segoe UI" w:hAnsi="Segoe UI" w:cs="Segoe UI"/>
+      <w:sz w:val="18"/>
+      <w:szCs w:val="18"/>
+    </w:rPr>
+  </w:style>
+  <w:style w:type="character" w:customStyle="1" w:styleId="TextodebaloChar">
+    <w:name w:val="Texto de balão Char"/>
+    <w:basedOn w:val="Fontepargpadro"/>
+    <w:link w:val="Textodebalo"/>
+    <w:uiPriority w:val="99"/>
+    <w:semiHidden/>
+    <w:rsid w:val="001977DD"/>
+    <w:rPr>
+      <w:rFonts w:ascii="Segoe UI" w:hAnsi="Segoe UI" w:cs="Segoe UI"/>
+      <w:sz w:val="18"/>
+      <w:szCs w:val="18"/>
+    </w:rPr>
+  </w:style>
 </w:styles>
 </file>
 

</xml_diff>